<commit_message>
week 4 meeting done
</commit_message>
<xml_diff>
--- a/week 4 - 04-11-2021/Action Grid 4.docx
+++ b/week 4 - 04-11-2021/Action Grid 4.docx
@@ -8,9 +8,6 @@
       </w:pPr>
       <w:r>
         <w:t>Action Grid</w:t>
-      </w:r>
-      <w:r>
-        <w:t xml:space="preserve"> – Task 1</w:t>
       </w:r>
       <w:r>
         <w:t xml:space="preserve"> </w:t>
@@ -173,7 +170,7 @@
               <w:spacing w:line="240" w:lineRule="auto"/>
             </w:pPr>
             <w:r>
-              <w:t xml:space="preserve">Work on building use case diagrams for each subsystem </w:t>
+              <w:t>Merge the class diagrams developed by individuals together to make one big class diag for whole system, resolve conflicts on overlapping classes</w:t>
             </w:r>
           </w:p>
         </w:tc>
@@ -229,10 +226,7 @@
               <w:spacing w:line="240" w:lineRule="auto"/>
             </w:pPr>
             <w:r>
-              <w:t>Complete</w:t>
-            </w:r>
-            <w:r>
-              <w:t xml:space="preserve"> </w:t>
+              <w:t>Todo in mid week meeting</w:t>
             </w:r>
           </w:p>
         </w:tc>
@@ -257,7 +251,7 @@
               <w:spacing w:line="240" w:lineRule="auto"/>
             </w:pPr>
             <w:r>
-              <w:t xml:space="preserve">Discuss overlaps on use cases between different subsystems and how to resolve the conflicts </w:t>
+              <w:t>Develop a sequence diag for the use case on which they have developed the activity diag. This should model how the objects in the class diag will interact with each other to fulfil the uses of the system as depicted in the activity diag.</w:t>
             </w:r>
           </w:p>
         </w:tc>
@@ -278,7 +272,7 @@
               <w:spacing w:line="240" w:lineRule="auto"/>
             </w:pPr>
             <w:r>
-              <w:t>2</w:t>
+              <w:t>5</w:t>
             </w:r>
           </w:p>
         </w:tc>
@@ -313,7 +307,7 @@
               <w:spacing w:line="240" w:lineRule="auto"/>
             </w:pPr>
             <w:r>
-              <w:t>Complete</w:t>
+              <w:t>Some complete, may need updating due to collated class diag</w:t>
             </w:r>
           </w:p>
         </w:tc>
@@ -338,7 +332,7 @@
               <w:spacing w:line="240" w:lineRule="auto"/>
             </w:pPr>
             <w:r>
-              <w:t>Each member to work on the activity diagram for one of the use cases in their subsystem</w:t>
+              <w:t>Collaborate, check each others work on completeness and find consistency in the models, especially when there are overlaps</w:t>
             </w:r>
           </w:p>
         </w:tc>
@@ -359,7 +353,7 @@
               <w:spacing w:line="240" w:lineRule="auto"/>
             </w:pPr>
             <w:r>
-              <w:t>3</w:t>
+              <w:t>-</w:t>
             </w:r>
           </w:p>
         </w:tc>
@@ -394,7 +388,7 @@
               <w:spacing w:line="240" w:lineRule="auto"/>
             </w:pPr>
             <w:r>
-              <w:t>Complete</w:t>
+              <w:t>Ongoing</w:t>
             </w:r>
           </w:p>
         </w:tc>
@@ -419,7 +413,7 @@
               <w:spacing w:line="240" w:lineRule="auto"/>
             </w:pPr>
             <w:r>
-              <w:t xml:space="preserve">Each member to work on developing a class diagram for their subsystem based on requirements def doc, use case diag and activity diag </w:t>
+              <w:t>Workshop to develop top level architectural design</w:t>
             </w:r>
           </w:p>
         </w:tc>
@@ -440,7 +434,7 @@
               <w:spacing w:line="240" w:lineRule="auto"/>
             </w:pPr>
             <w:r>
-              <w:t>5</w:t>
+              <w:t>2</w:t>
             </w:r>
           </w:p>
         </w:tc>
@@ -475,7 +469,7 @@
               <w:spacing w:line="240" w:lineRule="auto"/>
             </w:pPr>
             <w:r>
-              <w:t>Complete</w:t>
+              <w:t>Todo</w:t>
             </w:r>
           </w:p>
         </w:tc>
@@ -501,8 +495,17 @@
               <w:spacing w:line="240" w:lineRule="auto"/>
             </w:pPr>
             <w:r>
-              <w:t>Merge the class diagrams developed by individuals together to make one big class diag for whole system, resolve conflicts on overlapping classes</w:t>
+              <w:t>B</w:t>
             </w:r>
+            <w:r>
+              <w:t>ased on the top level design, each member should then made an architectural design for his/her subsystem. </w:t>
+            </w:r>
+          </w:p>
+          <w:p>
+            <w:pPr>
+              <w:widowControl w:val="0"/>
+              <w:spacing w:line="240" w:lineRule="auto"/>
+            </w:pPr>
           </w:p>
         </w:tc>
         <w:tc>
@@ -522,7 +525,7 @@
               <w:spacing w:line="240" w:lineRule="auto"/>
             </w:pPr>
             <w:r>
-              <w:t>3</w:t>
+              <w:t>5</w:t>
             </w:r>
           </w:p>
         </w:tc>
@@ -557,7 +560,7 @@
               <w:spacing w:line="240" w:lineRule="auto"/>
             </w:pPr>
             <w:r>
-              <w:t>Todo in mid week meeting</w:t>
+              <w:t>Todo</w:t>
             </w:r>
           </w:p>
         </w:tc>
@@ -583,8 +586,17 @@
               <w:spacing w:line="240" w:lineRule="auto"/>
             </w:pPr>
             <w:r>
-              <w:t>Develop a sequence diag for the use case on which they have developed the activity diag. This should model how the objects in the class diag will interact with each other to fulfil the uses of the system as depicted in the activity diag.</w:t>
+              <w:t>A</w:t>
             </w:r>
+            <w:r>
+              <w:t>nother workshop to resolve conflicts between subsystems via an effort to integrate the designs of subsystems together. </w:t>
+            </w:r>
+          </w:p>
+          <w:p>
+            <w:pPr>
+              <w:widowControl w:val="0"/>
+              <w:spacing w:line="240" w:lineRule="auto"/>
+            </w:pPr>
           </w:p>
         </w:tc>
         <w:tc>
@@ -604,7 +616,7 @@
               <w:spacing w:line="240" w:lineRule="auto"/>
             </w:pPr>
             <w:r>
-              <w:t>5</w:t>
+              <w:t>2</w:t>
             </w:r>
           </w:p>
         </w:tc>
@@ -639,7 +651,7 @@
               <w:spacing w:line="240" w:lineRule="auto"/>
             </w:pPr>
             <w:r>
-              <w:t>Some complete, may need updating due to collated class diag</w:t>
+              <w:t>todo</w:t>
             </w:r>
           </w:p>
         </w:tc>
@@ -664,17 +676,6 @@
               <w:widowControl w:val="0"/>
               <w:spacing w:line="240" w:lineRule="auto"/>
             </w:pPr>
-            <w:r>
-              <w:t xml:space="preserve">Collaborate, check each </w:t>
-            </w:r>
-            <w:proofErr w:type="gramStart"/>
-            <w:r>
-              <w:t>others</w:t>
-            </w:r>
-            <w:proofErr w:type="gramEnd"/>
-            <w:r>
-              <w:t xml:space="preserve"> work on completeness and find consistency in the models, especially when there are overlaps</w:t>
-            </w:r>
           </w:p>
         </w:tc>
         <w:tc>
@@ -693,9 +694,6 @@
               <w:widowControl w:val="0"/>
               <w:spacing w:line="240" w:lineRule="auto"/>
             </w:pPr>
-            <w:r>
-              <w:t>-</w:t>
-            </w:r>
           </w:p>
         </w:tc>
         <w:tc>
@@ -726,9 +724,6 @@
               <w:widowControl w:val="0"/>
               <w:spacing w:line="240" w:lineRule="auto"/>
             </w:pPr>
-            <w:r>
-              <w:t>Ongoing</w:t>
-            </w:r>
           </w:p>
         </w:tc>
       </w:tr>
@@ -1273,6 +1268,155 @@
     </w:lvl>
   </w:abstractNum>
   <w:abstractNum w:abstractNumId="4" w15:restartNumberingAfterBreak="0">
+    <w:nsid w:val="2A762EBA"/>
+    <w:multiLevelType w:val="multilevel"/>
+    <w:tmpl w:val="86E47BFC"/>
+    <w:lvl w:ilvl="0">
+      <w:start w:val="1"/>
+      <w:numFmt w:val="bullet"/>
+      <w:lvlText w:val=""/>
+      <w:lvlJc w:val="left"/>
+      <w:pPr>
+        <w:tabs>
+          <w:tab w:val="num" w:pos="720"/>
+        </w:tabs>
+        <w:ind w:left="720" w:hanging="360"/>
+      </w:pPr>
+      <w:rPr>
+        <w:rFonts w:ascii="Wingdings" w:hAnsi="Wingdings" w:hint="default"/>
+        <w:sz w:val="20"/>
+      </w:rPr>
+    </w:lvl>
+    <w:lvl w:ilvl="1" w:tentative="1">
+      <w:start w:val="1"/>
+      <w:numFmt w:val="bullet"/>
+      <w:lvlText w:val=""/>
+      <w:lvlJc w:val="left"/>
+      <w:pPr>
+        <w:tabs>
+          <w:tab w:val="num" w:pos="1440"/>
+        </w:tabs>
+        <w:ind w:left="1440" w:hanging="360"/>
+      </w:pPr>
+      <w:rPr>
+        <w:rFonts w:ascii="Wingdings" w:hAnsi="Wingdings" w:hint="default"/>
+        <w:sz w:val="20"/>
+      </w:rPr>
+    </w:lvl>
+    <w:lvl w:ilvl="2" w:tentative="1">
+      <w:start w:val="1"/>
+      <w:numFmt w:val="bullet"/>
+      <w:lvlText w:val=""/>
+      <w:lvlJc w:val="left"/>
+      <w:pPr>
+        <w:tabs>
+          <w:tab w:val="num" w:pos="2160"/>
+        </w:tabs>
+        <w:ind w:left="2160" w:hanging="360"/>
+      </w:pPr>
+      <w:rPr>
+        <w:rFonts w:ascii="Wingdings" w:hAnsi="Wingdings" w:hint="default"/>
+        <w:sz w:val="20"/>
+      </w:rPr>
+    </w:lvl>
+    <w:lvl w:ilvl="3" w:tentative="1">
+      <w:start w:val="1"/>
+      <w:numFmt w:val="bullet"/>
+      <w:lvlText w:val=""/>
+      <w:lvlJc w:val="left"/>
+      <w:pPr>
+        <w:tabs>
+          <w:tab w:val="num" w:pos="2880"/>
+        </w:tabs>
+        <w:ind w:left="2880" w:hanging="360"/>
+      </w:pPr>
+      <w:rPr>
+        <w:rFonts w:ascii="Wingdings" w:hAnsi="Wingdings" w:hint="default"/>
+        <w:sz w:val="20"/>
+      </w:rPr>
+    </w:lvl>
+    <w:lvl w:ilvl="4" w:tentative="1">
+      <w:start w:val="1"/>
+      <w:numFmt w:val="bullet"/>
+      <w:lvlText w:val=""/>
+      <w:lvlJc w:val="left"/>
+      <w:pPr>
+        <w:tabs>
+          <w:tab w:val="num" w:pos="3600"/>
+        </w:tabs>
+        <w:ind w:left="3600" w:hanging="360"/>
+      </w:pPr>
+      <w:rPr>
+        <w:rFonts w:ascii="Wingdings" w:hAnsi="Wingdings" w:hint="default"/>
+        <w:sz w:val="20"/>
+      </w:rPr>
+    </w:lvl>
+    <w:lvl w:ilvl="5" w:tentative="1">
+      <w:start w:val="1"/>
+      <w:numFmt w:val="bullet"/>
+      <w:lvlText w:val=""/>
+      <w:lvlJc w:val="left"/>
+      <w:pPr>
+        <w:tabs>
+          <w:tab w:val="num" w:pos="4320"/>
+        </w:tabs>
+        <w:ind w:left="4320" w:hanging="360"/>
+      </w:pPr>
+      <w:rPr>
+        <w:rFonts w:ascii="Wingdings" w:hAnsi="Wingdings" w:hint="default"/>
+        <w:sz w:val="20"/>
+      </w:rPr>
+    </w:lvl>
+    <w:lvl w:ilvl="6" w:tentative="1">
+      <w:start w:val="1"/>
+      <w:numFmt w:val="bullet"/>
+      <w:lvlText w:val=""/>
+      <w:lvlJc w:val="left"/>
+      <w:pPr>
+        <w:tabs>
+          <w:tab w:val="num" w:pos="5040"/>
+        </w:tabs>
+        <w:ind w:left="5040" w:hanging="360"/>
+      </w:pPr>
+      <w:rPr>
+        <w:rFonts w:ascii="Wingdings" w:hAnsi="Wingdings" w:hint="default"/>
+        <w:sz w:val="20"/>
+      </w:rPr>
+    </w:lvl>
+    <w:lvl w:ilvl="7" w:tentative="1">
+      <w:start w:val="1"/>
+      <w:numFmt w:val="bullet"/>
+      <w:lvlText w:val=""/>
+      <w:lvlJc w:val="left"/>
+      <w:pPr>
+        <w:tabs>
+          <w:tab w:val="num" w:pos="5760"/>
+        </w:tabs>
+        <w:ind w:left="5760" w:hanging="360"/>
+      </w:pPr>
+      <w:rPr>
+        <w:rFonts w:ascii="Wingdings" w:hAnsi="Wingdings" w:hint="default"/>
+        <w:sz w:val="20"/>
+      </w:rPr>
+    </w:lvl>
+    <w:lvl w:ilvl="8" w:tentative="1">
+      <w:start w:val="1"/>
+      <w:numFmt w:val="bullet"/>
+      <w:lvlText w:val=""/>
+      <w:lvlJc w:val="left"/>
+      <w:pPr>
+        <w:tabs>
+          <w:tab w:val="num" w:pos="6480"/>
+        </w:tabs>
+        <w:ind w:left="6480" w:hanging="360"/>
+      </w:pPr>
+      <w:rPr>
+        <w:rFonts w:ascii="Wingdings" w:hAnsi="Wingdings" w:hint="default"/>
+        <w:sz w:val="20"/>
+      </w:rPr>
+    </w:lvl>
+  </w:abstractNum>
+  <w:abstractNum w:abstractNumId="5" w15:restartNumberingAfterBreak="0">
     <w:nsid w:val="2AB17A59"/>
     <w:multiLevelType w:val="multilevel"/>
     <w:tmpl w:val="D4C2B038"/>
@@ -1385,7 +1529,7 @@
       </w:rPr>
     </w:lvl>
   </w:abstractNum>
-  <w:abstractNum w:abstractNumId="5" w15:restartNumberingAfterBreak="0">
+  <w:abstractNum w:abstractNumId="6" w15:restartNumberingAfterBreak="0">
     <w:nsid w:val="2AF1197D"/>
     <w:multiLevelType w:val="hybridMultilevel"/>
     <w:tmpl w:val="FA16A1BA"/>
@@ -1497,7 +1641,7 @@
       </w:rPr>
     </w:lvl>
   </w:abstractNum>
-  <w:abstractNum w:abstractNumId="6" w15:restartNumberingAfterBreak="0">
+  <w:abstractNum w:abstractNumId="7" w15:restartNumberingAfterBreak="0">
     <w:nsid w:val="3C3C1D32"/>
     <w:multiLevelType w:val="multilevel"/>
     <w:tmpl w:val="9F528C98"/>
@@ -1610,7 +1754,7 @@
       </w:rPr>
     </w:lvl>
   </w:abstractNum>
-  <w:abstractNum w:abstractNumId="7" w15:restartNumberingAfterBreak="0">
+  <w:abstractNum w:abstractNumId="8" w15:restartNumberingAfterBreak="0">
     <w:nsid w:val="472C170C"/>
     <w:multiLevelType w:val="multilevel"/>
     <w:tmpl w:val="D19ABA6C"/>
@@ -1723,7 +1867,156 @@
       </w:rPr>
     </w:lvl>
   </w:abstractNum>
-  <w:abstractNum w:abstractNumId="8" w15:restartNumberingAfterBreak="0">
+  <w:abstractNum w:abstractNumId="9" w15:restartNumberingAfterBreak="0">
+    <w:nsid w:val="4B5F36A9"/>
+    <w:multiLevelType w:val="multilevel"/>
+    <w:tmpl w:val="58F2AEE0"/>
+    <w:lvl w:ilvl="0">
+      <w:start w:val="1"/>
+      <w:numFmt w:val="bullet"/>
+      <w:lvlText w:val=""/>
+      <w:lvlJc w:val="left"/>
+      <w:pPr>
+        <w:tabs>
+          <w:tab w:val="num" w:pos="720"/>
+        </w:tabs>
+        <w:ind w:left="720" w:hanging="360"/>
+      </w:pPr>
+      <w:rPr>
+        <w:rFonts w:ascii="Wingdings" w:hAnsi="Wingdings" w:hint="default"/>
+        <w:sz w:val="20"/>
+      </w:rPr>
+    </w:lvl>
+    <w:lvl w:ilvl="1" w:tentative="1">
+      <w:start w:val="1"/>
+      <w:numFmt w:val="bullet"/>
+      <w:lvlText w:val=""/>
+      <w:lvlJc w:val="left"/>
+      <w:pPr>
+        <w:tabs>
+          <w:tab w:val="num" w:pos="1440"/>
+        </w:tabs>
+        <w:ind w:left="1440" w:hanging="360"/>
+      </w:pPr>
+      <w:rPr>
+        <w:rFonts w:ascii="Wingdings" w:hAnsi="Wingdings" w:hint="default"/>
+        <w:sz w:val="20"/>
+      </w:rPr>
+    </w:lvl>
+    <w:lvl w:ilvl="2" w:tentative="1">
+      <w:start w:val="1"/>
+      <w:numFmt w:val="bullet"/>
+      <w:lvlText w:val=""/>
+      <w:lvlJc w:val="left"/>
+      <w:pPr>
+        <w:tabs>
+          <w:tab w:val="num" w:pos="2160"/>
+        </w:tabs>
+        <w:ind w:left="2160" w:hanging="360"/>
+      </w:pPr>
+      <w:rPr>
+        <w:rFonts w:ascii="Wingdings" w:hAnsi="Wingdings" w:hint="default"/>
+        <w:sz w:val="20"/>
+      </w:rPr>
+    </w:lvl>
+    <w:lvl w:ilvl="3" w:tentative="1">
+      <w:start w:val="1"/>
+      <w:numFmt w:val="bullet"/>
+      <w:lvlText w:val=""/>
+      <w:lvlJc w:val="left"/>
+      <w:pPr>
+        <w:tabs>
+          <w:tab w:val="num" w:pos="2880"/>
+        </w:tabs>
+        <w:ind w:left="2880" w:hanging="360"/>
+      </w:pPr>
+      <w:rPr>
+        <w:rFonts w:ascii="Wingdings" w:hAnsi="Wingdings" w:hint="default"/>
+        <w:sz w:val="20"/>
+      </w:rPr>
+    </w:lvl>
+    <w:lvl w:ilvl="4" w:tentative="1">
+      <w:start w:val="1"/>
+      <w:numFmt w:val="bullet"/>
+      <w:lvlText w:val=""/>
+      <w:lvlJc w:val="left"/>
+      <w:pPr>
+        <w:tabs>
+          <w:tab w:val="num" w:pos="3600"/>
+        </w:tabs>
+        <w:ind w:left="3600" w:hanging="360"/>
+      </w:pPr>
+      <w:rPr>
+        <w:rFonts w:ascii="Wingdings" w:hAnsi="Wingdings" w:hint="default"/>
+        <w:sz w:val="20"/>
+      </w:rPr>
+    </w:lvl>
+    <w:lvl w:ilvl="5" w:tentative="1">
+      <w:start w:val="1"/>
+      <w:numFmt w:val="bullet"/>
+      <w:lvlText w:val=""/>
+      <w:lvlJc w:val="left"/>
+      <w:pPr>
+        <w:tabs>
+          <w:tab w:val="num" w:pos="4320"/>
+        </w:tabs>
+        <w:ind w:left="4320" w:hanging="360"/>
+      </w:pPr>
+      <w:rPr>
+        <w:rFonts w:ascii="Wingdings" w:hAnsi="Wingdings" w:hint="default"/>
+        <w:sz w:val="20"/>
+      </w:rPr>
+    </w:lvl>
+    <w:lvl w:ilvl="6" w:tentative="1">
+      <w:start w:val="1"/>
+      <w:numFmt w:val="bullet"/>
+      <w:lvlText w:val=""/>
+      <w:lvlJc w:val="left"/>
+      <w:pPr>
+        <w:tabs>
+          <w:tab w:val="num" w:pos="5040"/>
+        </w:tabs>
+        <w:ind w:left="5040" w:hanging="360"/>
+      </w:pPr>
+      <w:rPr>
+        <w:rFonts w:ascii="Wingdings" w:hAnsi="Wingdings" w:hint="default"/>
+        <w:sz w:val="20"/>
+      </w:rPr>
+    </w:lvl>
+    <w:lvl w:ilvl="7" w:tentative="1">
+      <w:start w:val="1"/>
+      <w:numFmt w:val="bullet"/>
+      <w:lvlText w:val=""/>
+      <w:lvlJc w:val="left"/>
+      <w:pPr>
+        <w:tabs>
+          <w:tab w:val="num" w:pos="5760"/>
+        </w:tabs>
+        <w:ind w:left="5760" w:hanging="360"/>
+      </w:pPr>
+      <w:rPr>
+        <w:rFonts w:ascii="Wingdings" w:hAnsi="Wingdings" w:hint="default"/>
+        <w:sz w:val="20"/>
+      </w:rPr>
+    </w:lvl>
+    <w:lvl w:ilvl="8" w:tentative="1">
+      <w:start w:val="1"/>
+      <w:numFmt w:val="bullet"/>
+      <w:lvlText w:val=""/>
+      <w:lvlJc w:val="left"/>
+      <w:pPr>
+        <w:tabs>
+          <w:tab w:val="num" w:pos="6480"/>
+        </w:tabs>
+        <w:ind w:left="6480" w:hanging="360"/>
+      </w:pPr>
+      <w:rPr>
+        <w:rFonts w:ascii="Wingdings" w:hAnsi="Wingdings" w:hint="default"/>
+        <w:sz w:val="20"/>
+      </w:rPr>
+    </w:lvl>
+  </w:abstractNum>
+  <w:abstractNum w:abstractNumId="10" w15:restartNumberingAfterBreak="0">
     <w:nsid w:val="4E641378"/>
     <w:multiLevelType w:val="multilevel"/>
     <w:tmpl w:val="3AD4507C"/>
@@ -1836,7 +2129,7 @@
       </w:rPr>
     </w:lvl>
   </w:abstractNum>
-  <w:abstractNum w:abstractNumId="9" w15:restartNumberingAfterBreak="0">
+  <w:abstractNum w:abstractNumId="11" w15:restartNumberingAfterBreak="0">
     <w:nsid w:val="5C9934BE"/>
     <w:multiLevelType w:val="hybridMultilevel"/>
     <w:tmpl w:val="C1C073A8"/>
@@ -1948,7 +2241,7 @@
       </w:rPr>
     </w:lvl>
   </w:abstractNum>
-  <w:abstractNum w:abstractNumId="10" w15:restartNumberingAfterBreak="0">
+  <w:abstractNum w:abstractNumId="12" w15:restartNumberingAfterBreak="0">
     <w:nsid w:val="6AEB04C8"/>
     <w:multiLevelType w:val="multilevel"/>
     <w:tmpl w:val="5C54939C"/>
@@ -2061,7 +2354,7 @@
       </w:rPr>
     </w:lvl>
   </w:abstractNum>
-  <w:abstractNum w:abstractNumId="11" w15:restartNumberingAfterBreak="0">
+  <w:abstractNum w:abstractNumId="13" w15:restartNumberingAfterBreak="0">
     <w:nsid w:val="759100AC"/>
     <w:multiLevelType w:val="multilevel"/>
     <w:tmpl w:val="E4403180"/>
@@ -2175,39 +2468,45 @@
     </w:lvl>
   </w:abstractNum>
   <w:num w:numId="1">
-    <w:abstractNumId w:val="7"/>
+    <w:abstractNumId w:val="8"/>
   </w:num>
   <w:num w:numId="2">
     <w:abstractNumId w:val="2"/>
   </w:num>
   <w:num w:numId="3">
-    <w:abstractNumId w:val="10"/>
+    <w:abstractNumId w:val="12"/>
   </w:num>
   <w:num w:numId="4">
-    <w:abstractNumId w:val="4"/>
+    <w:abstractNumId w:val="5"/>
   </w:num>
   <w:num w:numId="5">
-    <w:abstractNumId w:val="11"/>
+    <w:abstractNumId w:val="13"/>
   </w:num>
   <w:num w:numId="6">
     <w:abstractNumId w:val="3"/>
   </w:num>
   <w:num w:numId="7">
-    <w:abstractNumId w:val="8"/>
+    <w:abstractNumId w:val="10"/>
   </w:num>
   <w:num w:numId="8">
     <w:abstractNumId w:val="0"/>
   </w:num>
   <w:num w:numId="9">
-    <w:abstractNumId w:val="6"/>
+    <w:abstractNumId w:val="7"/>
   </w:num>
   <w:num w:numId="10">
     <w:abstractNumId w:val="1"/>
   </w:num>
   <w:num w:numId="11">
-    <w:abstractNumId w:val="5"/>
+    <w:abstractNumId w:val="6"/>
   </w:num>
   <w:num w:numId="12">
+    <w:abstractNumId w:val="11"/>
+  </w:num>
+  <w:num w:numId="13">
+    <w:abstractNumId w:val="4"/>
+  </w:num>
+  <w:num w:numId="14">
     <w:abstractNumId w:val="9"/>
   </w:num>
 </w:numbering>
@@ -2728,7 +3027,6 @@
   <w:style w:type="character" w:default="1" w:styleId="DefaultParagraphFont">
     <w:name w:val="Default Paragraph Font"/>
     <w:uiPriority w:val="1"/>
-    <w:semiHidden/>
     <w:unhideWhenUsed/>
   </w:style>
   <w:style w:type="table" w:default="1" w:styleId="TableNormal">

</xml_diff>